<commit_message>
Upload UML & Student Requirements
</commit_message>
<xml_diff>
--- a/reports/Student #1/01 - Requirements - Student #1.docx
+++ b/reports/Student #1/01 - Requirements - Student #1.docx
@@ -1426,7 +1426,13 @@
         </w:sdtPr>
         <w:sdtContent>
           <w:r>
-            <w:t xml:space="preserve">    </w:t>
+            <w:t xml:space="preserve">  </w:t>
+          </w:r>
+          <w:r>
+            <w:t>X</w:t>
+          </w:r>
+          <w:r>
+            <w:t xml:space="preserve">  </w:t>
           </w:r>
         </w:sdtContent>
       </w:sdt>
@@ -1823,7 +1829,13 @@
         </w:sdtPr>
         <w:sdtContent>
           <w:r>
-            <w:t xml:space="preserve">    </w:t>
+            <w:t xml:space="preserve">  </w:t>
+          </w:r>
+          <w:r>
+            <w:t>X</w:t>
+          </w:r>
+          <w:r>
+            <w:t xml:space="preserve">  </w:t>
           </w:r>
         </w:sdtContent>
       </w:sdt>
@@ -2237,7 +2249,13 @@
         </w:sdtPr>
         <w:sdtContent>
           <w:r>
-            <w:t xml:space="preserve">    </w:t>
+            <w:t xml:space="preserve">  </w:t>
+          </w:r>
+          <w:r>
+            <w:t>X</w:t>
+          </w:r>
+          <w:r>
+            <w:t xml:space="preserve">  </w:t>
           </w:r>
         </w:sdtContent>
       </w:sdt>
@@ -2553,7 +2571,13 @@
         </w:sdtPr>
         <w:sdtContent>
           <w:r>
-            <w:t xml:space="preserve">    </w:t>
+            <w:t xml:space="preserve">  </w:t>
+          </w:r>
+          <w:r>
+            <w:t>X</w:t>
+          </w:r>
+          <w:r>
+            <w:t xml:space="preserve">  </w:t>
           </w:r>
         </w:sdtContent>
       </w:sdt>
@@ -2619,7 +2643,13 @@
         </w:sdtPr>
         <w:sdtContent>
           <w:r>
-            <w:t xml:space="preserve">    </w:t>
+            <w:t xml:space="preserve">  </w:t>
+          </w:r>
+          <w:r>
+            <w:t>X</w:t>
+          </w:r>
+          <w:r>
+            <w:t xml:space="preserve">  </w:t>
           </w:r>
         </w:sdtContent>
       </w:sdt>
@@ -4042,7 +4072,13 @@
         </w:sdtPr>
         <w:sdtContent>
           <w:r>
-            <w:t xml:space="preserve">    </w:t>
+            <w:t xml:space="preserve"> </w:t>
+          </w:r>
+          <w:r>
+            <w:t>X</w:t>
+          </w:r>
+          <w:r>
+            <w:t xml:space="preserve">   </w:t>
           </w:r>
         </w:sdtContent>
       </w:sdt>
@@ -4214,7 +4250,13 @@
         </w:sdtPr>
         <w:sdtContent>
           <w:r>
-            <w:t xml:space="preserve">    </w:t>
+            <w:t xml:space="preserve">  </w:t>
+          </w:r>
+          <w:r>
+            <w:t>X</w:t>
+          </w:r>
+          <w:r>
+            <w:t xml:space="preserve">  </w:t>
           </w:r>
         </w:sdtContent>
       </w:sdt>
@@ -10272,6 +10314,8 @@
     <w:rsid w:val="0013644E"/>
     <w:rsid w:val="001773D9"/>
     <w:rsid w:val="001942D6"/>
+    <w:rsid w:val="001F305D"/>
+    <w:rsid w:val="001F54A5"/>
     <w:rsid w:val="002707DD"/>
     <w:rsid w:val="00374B2C"/>
     <w:rsid w:val="003803AE"/>

</xml_diff>